<commit_message>
Adapt templates to work with latest release
</commit_message>
<xml_diff>
--- a/src/net/datenwerke/rs/samples/templates/xdoc/T_AGG_EMPLOYEE.docx
+++ b/src/net/datenwerke/rs/samples/templates/xdoc/T_AGG_EMPLOYEE.docx
@@ -301,7 +301,7 @@
         <w:rPr>
           <w:lang w:val="en-US"/>
         </w:rPr>
-        <w:t>1</w:t>
+        <w:t>2</w:t>
       </w:r>
       <w:r>
         <w:rPr>
@@ -320,19 +320,27 @@
         <w:rPr>
           <w:lang w:val="en-US"/>
         </w:rPr>
-        <w:t xml:space="preserve">(Last tested with: ReportServer </w:t>
-      </w:r>
-      <w:r>
-        <w:rPr>
-          <w:lang w:val="en-US"/>
-        </w:rPr>
-        <w:t>4.</w:t>
-      </w:r>
-      <w:r>
-        <w:rPr>
-          <w:lang w:val="en-US"/>
-        </w:rPr>
-        <w:t>0.0</w:t>
+        <w:t xml:space="preserve">(Last tested with: </w:t>
+      </w:r>
+      <w:proofErr w:type="spellStart"/>
+      <w:r>
+        <w:rPr>
+          <w:lang w:val="en-US"/>
+        </w:rPr>
+        <w:t>ReportServer</w:t>
+      </w:r>
+      <w:proofErr w:type="spellEnd"/>
+      <w:r>
+        <w:rPr>
+          <w:lang w:val="en-US"/>
+        </w:rPr>
+        <w:t xml:space="preserve"> </w:t>
+      </w:r>
+      <w:r>
+        <w:rPr>
+          <w:lang w:val="en-US"/>
+        </w:rPr>
+        <w:t>4.0.0-6053</w:t>
       </w:r>
       <w:r>
         <w:rPr>

</xml_diff>